<commit_message>
removed pdf and added docx, fixed template
</commit_message>
<xml_diff>
--- a/QuotationTemp_International.docx
+++ b/QuotationTemp_International.docx
@@ -1306,7 +1306,13 @@
         <w:ind w:left="220" w:right="6"/>
       </w:pPr>
       <w:r>
-        <w:t>As per the telephonic discussion, W</w:t>
+        <w:t xml:space="preserve">As per the </w:t>
+      </w:r>
+      <w:r>
+        <w:t>survey conducted</w:t>
+      </w:r>
+      <w:r>
+        <w:t>, W</w:t>
       </w:r>
       <w:r>
         <w:t>e thank you for giving us the opportunity to quote for</w:t>

</xml_diff>